<commit_message>
docs: Inicia planejamento do banco de dados
</commit_message>
<xml_diff>
--- a/draft/MVP Project/Brainstorming MVP.docx
+++ b/draft/MVP Project/Brainstorming MVP.docx
@@ -66,6 +66,9 @@
     </w:p>
     <w:p>
       <w:r>
+        <w:rPr>
+          <w:noProof/>
+        </w:rPr>
         <w:drawing>
           <wp:inline distT="0" distB="0" distL="0" distR="0" wp14:anchorId="1AFF84CA" wp14:editId="6D7C91A1">
             <wp:extent cx="6645910" cy="5287645"/>
@@ -109,20 +112,49 @@
           <w:b/>
           <w:bCs/>
         </w:rPr>
-        <w:t>Link para o diagrama completo:</w:t>
+        <w:t xml:space="preserve">Link para o diagrama </w:t>
+      </w:r>
+      <w:r>
+        <w:rPr>
+          <w:b/>
+          <w:bCs/>
+        </w:rPr>
+        <w:t>detalhado</w:t>
+      </w:r>
+      <w:r>
+        <w:rPr>
+          <w:b/>
+          <w:bCs/>
+        </w:rPr>
+        <w:t>:</w:t>
       </w:r>
       <w:r>
         <w:t xml:space="preserve"> </w:t>
       </w:r>
+    </w:p>
+    <w:p>
       <w:hyperlink r:id="rId5" w:history="1">
         <w:r>
           <w:rPr>
             <w:rStyle w:val="Hyperlink"/>
           </w:rPr>
-          <w:t>https://drive.google.com/file/d/1ouqztlzdrWFJf4heRq0AEcD0f3aWVZKC/view?usp=drive_link</w:t>
+          <w:t>https://drive.google.com/file/d/13Qbh4GpZJK8Sq-qgAbFJ</w:t>
+        </w:r>
+        <w:r>
+          <w:rPr>
+            <w:rStyle w:val="Hyperlink"/>
+          </w:rPr>
+          <w:t>O</w:t>
+        </w:r>
+        <w:r>
+          <w:rPr>
+            <w:rStyle w:val="Hyperlink"/>
+          </w:rPr>
+          <w:t>KlAYRxPYiug/view?usp=sharing</w:t>
         </w:r>
       </w:hyperlink>
     </w:p>
+    <w:p/>
     <w:p/>
     <w:sectPr>
       <w:pgSz w:w="11906" w:h="16838"/>
@@ -1074,6 +1106,18 @@
       <w:shd w:val="clear" w:color="auto" w:fill="E1DFDD"/>
     </w:rPr>
   </w:style>
+  <w:style w:type="character" w:styleId="HiperlinkVisitado">
+    <w:name w:val="FollowedHyperlink"/>
+    <w:basedOn w:val="Fontepargpadro"/>
+    <w:uiPriority w:val="99"/>
+    <w:semiHidden/>
+    <w:unhideWhenUsed/>
+    <w:rsid w:val="00E70EF8"/>
+    <w:rPr>
+      <w:color w:val="954F72" w:themeColor="followedHyperlink"/>
+      <w:u w:val="single"/>
+    </w:rPr>
+  </w:style>
 </w:styles>
 </file>
 

</xml_diff>